<commit_message>
Updating the EFtool with app_15 file
</commit_message>
<xml_diff>
--- a/Progress update.docx
+++ b/Progress update.docx
@@ -194,15 +194,15 @@
         </w:numPr>
       </w:pPr>
       <w:r>
-        <w:t xml:space="preserve">GWP definition </w:t>
+        <w:t xml:space="preserve">GWP </w:t>
+      </w:r>
+      <w:r>
+        <w:t>definition</w:t>
       </w:r>
     </w:p>
-    <w:p>
-      <w:pPr>
-        <w:pStyle w:val="ListParagraph"/>
-        <w:ind w:left="1440"/>
-      </w:pPr>
-    </w:p>
+    <w:p/>
+    <w:p/>
+    <w:p/>
     <w:sectPr>
       <w:pgSz w:w="12240" w:h="15840"/>
       <w:pgMar w:top="1440" w:right="1440" w:bottom="1440" w:left="1440" w:header="720" w:footer="720" w:gutter="0"/>

</xml_diff>